<commit_message>
Update Crawler - 10 manga
</commit_message>
<xml_diff>
--- a/manga-reader.docx
+++ b/manga-reader.docx
@@ -556,7 +556,16 @@
           <w:sz w:val="20"/>
           <w:szCs w:val="20"/>
         </w:rPr>
-        <w:t>For this module, you can choose one or many of the following sites to get data: truyentranh.net, blogtruyen.com or truyentranhtuan.com. You may suggest any other manga site.</w:t>
+        <w:t xml:space="preserve">For this module, you can choose one or many of the following sites to get data: truyentranh.net, </w:t>
+      </w:r>
+      <w:bookmarkStart w:id="0" w:name="_GoBack"/>
+      <w:bookmarkEnd w:id="0"/>
+      <w:r>
+        <w:rPr>
+          <w:sz w:val="20"/>
+          <w:szCs w:val="20"/>
+        </w:rPr>
+        <w:t>or truyentranhtuan.com. You may suggest any other manga site.</w:t>
       </w:r>
     </w:p>
     <w:p>
@@ -793,7 +802,6 @@
         </w:rPr>
         <w:t xml:space="preserve">The info must be stored in JSON file </w:t>
       </w:r>
-      <w:proofErr w:type="spellStart"/>
       <w:r>
         <w:rPr>
           <w:b/>
@@ -831,7 +839,6 @@
         </w:rPr>
         <w:t>.json</w:t>
       </w:r>
-      <w:proofErr w:type="spellEnd"/>
       <w:proofErr w:type="gramEnd"/>
       <w:r>
         <w:rPr>
@@ -898,14 +905,7 @@
         <w:rPr>
           <w:sz w:val="20"/>
         </w:rPr>
-        <w:t xml:space="preserve">The webserver read info from </w:t>
-      </w:r>
-      <w:proofErr w:type="spellStart"/>
-      <w:r>
-        <w:rPr>
-          <w:sz w:val="20"/>
-        </w:rPr>
-        <w:t>manga_</w:t>
+        <w:t>The webserver read info from manga_</w:t>
       </w:r>
       <w:proofErr w:type="gramStart"/>
       <w:r>
@@ -914,7 +914,6 @@
         </w:rPr>
         <w:t>info.json</w:t>
       </w:r>
-      <w:proofErr w:type="spellEnd"/>
       <w:proofErr w:type="gramEnd"/>
       <w:r>
         <w:rPr>
@@ -966,7 +965,6 @@
         </w:rPr>
         <w:t>/</w:t>
       </w:r>
-      <w:proofErr w:type="spellStart"/>
       <w:proofErr w:type="gramStart"/>
       <w:r>
         <w:rPr>
@@ -974,41 +972,12 @@
         </w:rPr>
         <w:t>manga_info.html?id</w:t>
       </w:r>
-      <w:proofErr w:type="spellEnd"/>
       <w:proofErr w:type="gramEnd"/>
       <w:r>
         <w:rPr>
           <w:sz w:val="20"/>
         </w:rPr>
-        <w:t>=&lt;</w:t>
-      </w:r>
-      <w:proofErr w:type="spellStart"/>
-      <w:r>
-        <w:rPr>
-          <w:sz w:val="20"/>
-        </w:rPr>
-        <w:t>manga_id</w:t>
-      </w:r>
-      <w:proofErr w:type="spellEnd"/>
-      <w:r>
-        <w:rPr>
-          <w:sz w:val="20"/>
-        </w:rPr>
-        <w:t xml:space="preserve">&gt;: show detailed info of a manga with </w:t>
-      </w:r>
-      <w:proofErr w:type="spellStart"/>
-      <w:r>
-        <w:rPr>
-          <w:sz w:val="20"/>
-        </w:rPr>
-        <w:t>manga_id</w:t>
-      </w:r>
-      <w:proofErr w:type="spellEnd"/>
-      <w:r>
-        <w:rPr>
-          <w:sz w:val="20"/>
-        </w:rPr>
-        <w:t xml:space="preserve"> include manga name, description, author, categories, chapter list….</w:t>
+        <w:t>=&lt;manga_id&gt;: show detailed info of a manga with manga_id include manga name, description, author, categories, chapter list….</w:t>
       </w:r>
     </w:p>
     <w:p>
@@ -1029,7 +998,6 @@
         </w:rPr>
         <w:t>/</w:t>
       </w:r>
-      <w:proofErr w:type="spellStart"/>
       <w:proofErr w:type="gramStart"/>
       <w:r>
         <w:rPr>
@@ -1037,36 +1005,13 @@
         </w:rPr>
         <w:t>chapter.html?id</w:t>
       </w:r>
-      <w:proofErr w:type="spellEnd"/>
       <w:proofErr w:type="gramEnd"/>
       <w:r>
         <w:rPr>
           <w:sz w:val="20"/>
         </w:rPr>
-        <w:t>=&lt;</w:t>
-      </w:r>
-      <w:proofErr w:type="spellStart"/>
-      <w:r>
-        <w:rPr>
-          <w:sz w:val="20"/>
-        </w:rPr>
-        <w:t>chapter_id</w:t>
-      </w:r>
-      <w:proofErr w:type="spellEnd"/>
-      <w:r>
-        <w:rPr>
-          <w:sz w:val="20"/>
-        </w:rPr>
-        <w:t xml:space="preserve">&gt;: view all the page of a chapter with </w:t>
-      </w:r>
-      <w:proofErr w:type="spellStart"/>
-      <w:r>
-        <w:rPr>
-          <w:sz w:val="20"/>
-        </w:rPr>
-        <w:t>chapter_id</w:t>
-      </w:r>
-      <w:proofErr w:type="spellEnd"/>
+        <w:t>=&lt;chapter_id&gt;: view all the page of a chapter with chapter_id</w:t>
+      </w:r>
     </w:p>
     <w:p>
       <w:pPr>
@@ -1224,14 +1169,7 @@
         <w:rPr>
           <w:sz w:val="20"/>
         </w:rPr>
-        <w:t xml:space="preserve">- </w:t>
-      </w:r>
-      <w:proofErr w:type="spellStart"/>
-      <w:r>
-        <w:rPr>
-          <w:sz w:val="20"/>
-        </w:rPr>
-        <w:t>manga_</w:t>
+        <w:t>- manga_</w:t>
       </w:r>
       <w:proofErr w:type="gramStart"/>
       <w:r>
@@ -1240,21 +1178,12 @@
         </w:rPr>
         <w:t>info.json</w:t>
       </w:r>
-      <w:proofErr w:type="spellEnd"/>
       <w:proofErr w:type="gramEnd"/>
       <w:r>
         <w:rPr>
           <w:sz w:val="20"/>
         </w:rPr>
-        <w:t xml:space="preserve"> contains </w:t>
-      </w:r>
-      <w:bookmarkStart w:id="0" w:name="_GoBack"/>
-      <w:bookmarkEnd w:id="0"/>
-      <w:r>
-        <w:rPr>
-          <w:sz w:val="20"/>
-        </w:rPr>
-        <w:t>at least 100 manga with correct info: 10 pts</w:t>
+        <w:t xml:space="preserve"> contains at least 100 manga with correct info: 10 pts</w:t>
       </w:r>
     </w:p>
     <w:p>
@@ -1496,32 +1425,23 @@
 <w:hdr xmlns:wpc="http://schemas.microsoft.com/office/word/2010/wordprocessingCanvas" xmlns:cx="http://schemas.microsoft.com/office/drawing/2014/chartex" xmlns:cx1="http://schemas.microsoft.com/office/drawing/2015/9/8/chartex" xmlns:cx2="http://schemas.microsoft.com/office/drawing/2015/10/21/chartex" xmlns:cx3="http://schemas.microsoft.com/office/drawing/2016/5/9/chartex" xmlns:cx4="http://schemas.microsoft.com/office/drawing/2016/5/10/chartex" xmlns:cx5="http://schemas.microsoft.com/office/drawing/2016/5/11/chartex" xmlns:cx6="http://schemas.microsoft.com/office/drawing/2016/5/12/chartex" xmlns:cx7="http://schemas.microsoft.com/office/drawing/2016/5/13/chartex" xmlns:cx8="http://schemas.microsoft.com/office/drawing/2016/5/14/chartex" xmlns:mc="http://schemas.openxmlformats.org/markup-compatibility/2006" xmlns:aink="http://schemas.microsoft.com/office/drawing/2016/ink" xmlns:am3d="http://schemas.microsoft.com/office/drawing/2017/model3d" xmlns:o="urn:schemas-microsoft-com:office:office" xmlns:r="http://schemas.openxmlformats.org/officeDocument/2006/relationships" xmlns:m="http://schemas.openxmlformats.org/officeDocument/2006/math" xmlns:v="urn:schemas-microsoft-com:vml" xmlns:wp14="http://schemas.microsoft.com/office/word/2010/wordprocessingDrawing" xmlns:wp="http://schemas.openxmlformats.org/drawingml/2006/wordprocessingDrawing" xmlns:w10="urn:schemas-microsoft-com:office:word" xmlns:w="http://schemas.openxmlformats.org/wordprocessingml/2006/main" xmlns:w14="http://schemas.microsoft.com/office/word/2010/wordml" xmlns:w15="http://schemas.microsoft.com/office/word/2012/wordml" xmlns:w16cid="http://schemas.microsoft.com/office/word/2016/wordml/cid" xmlns:w16se="http://schemas.microsoft.com/office/word/2015/wordml/symex" xmlns:wpg="http://schemas.microsoft.com/office/word/2010/wordprocessingGroup" xmlns:wpi="http://schemas.microsoft.com/office/word/2010/wordprocessingInk" xmlns:wne="http://schemas.microsoft.com/office/word/2006/wordml" xmlns:wps="http://schemas.microsoft.com/office/word/2010/wordprocessingShape" mc:Ignorable="w14 w15 w16se w16cid wp14">
   <w:p>
     <w:pPr>
-      <w:pStyle w:val="Header"/>
+      <w:pStyle w:val="utrang"/>
       <w:rPr>
         <w:rFonts w:ascii="Comic Sans MS" w:hAnsi="Comic Sans MS"/>
         <w:sz w:val="20"/>
       </w:rPr>
     </w:pPr>
-    <w:proofErr w:type="spellStart"/>
     <w:r>
       <w:rPr>
         <w:rFonts w:ascii="Comic Sans MS" w:hAnsi="Comic Sans MS"/>
         <w:sz w:val="20"/>
       </w:rPr>
-      <w:t>NetProg</w:t>
-    </w:r>
-    <w:proofErr w:type="spellEnd"/>
-    <w:r>
-      <w:rPr>
-        <w:rFonts w:ascii="Comic Sans MS" w:hAnsi="Comic Sans MS"/>
-        <w:sz w:val="20"/>
-      </w:rPr>
-      <w:t xml:space="preserve"> – Le Thanh Son</w:t>
+      <w:t>NetProg – Le Thanh Son</w:t>
     </w:r>
   </w:p>
   <w:p>
     <w:pPr>
-      <w:pStyle w:val="Header"/>
+      <w:pStyle w:val="utrang"/>
       <w:rPr>
         <w:rFonts w:ascii="Comic Sans MS" w:hAnsi="Comic Sans MS"/>
         <w:sz w:val="20"/>
@@ -2704,7 +2624,7 @@
     <w:lsdException w:name="Mention" w:semiHidden="1" w:unhideWhenUsed="1"/>
     <w:lsdException w:name="Smart Hyperlink" w:semiHidden="1" w:unhideWhenUsed="1"/>
   </w:latentStyles>
-  <w:style w:type="paragraph" w:default="1" w:styleId="Normal">
+  <w:style w:type="paragraph" w:default="1" w:styleId="Binhthng">
     <w:name w:val="Normal"/>
     <w:qFormat/>
     <w:pPr>
@@ -2715,13 +2635,13 @@
       <w:szCs w:val="22"/>
     </w:rPr>
   </w:style>
-  <w:style w:type="character" w:default="1" w:styleId="DefaultParagraphFont">
+  <w:style w:type="character" w:default="1" w:styleId="Phngmcinhcuaoanvn">
     <w:name w:val="Default Paragraph Font"/>
     <w:uiPriority w:val="1"/>
     <w:semiHidden/>
     <w:unhideWhenUsed/>
   </w:style>
-  <w:style w:type="table" w:default="1" w:styleId="TableNormal">
+  <w:style w:type="table" w:default="1" w:styleId="BangThngthng">
     <w:name w:val="Normal Table"/>
     <w:uiPriority w:val="99"/>
     <w:semiHidden/>
@@ -2736,7 +2656,7 @@
       </w:tblCellMar>
     </w:tblPr>
   </w:style>
-  <w:style w:type="numbering" w:default="1" w:styleId="NoList">
+  <w:style w:type="numbering" w:default="1" w:styleId="Khngco">
     <w:name w:val="No List"/>
     <w:uiPriority w:val="99"/>
     <w:semiHidden/>
@@ -2757,10 +2677,10 @@
       <w:szCs w:val="24"/>
     </w:rPr>
   </w:style>
-  <w:style w:type="paragraph" w:styleId="Header">
+  <w:style w:type="paragraph" w:styleId="utrang">
     <w:name w:val="header"/>
-    <w:basedOn w:val="Normal"/>
-    <w:link w:val="HeaderChar"/>
+    <w:basedOn w:val="Binhthng"/>
+    <w:link w:val="utrangChar"/>
     <w:uiPriority w:val="99"/>
     <w:unhideWhenUsed/>
     <w:rsid w:val="00804E40"/>
@@ -2772,17 +2692,17 @@
       <w:spacing w:after="0" w:line="240" w:lineRule="auto"/>
     </w:pPr>
   </w:style>
-  <w:style w:type="character" w:customStyle="1" w:styleId="HeaderChar">
-    <w:name w:val="Header Char"/>
-    <w:basedOn w:val="DefaultParagraphFont"/>
-    <w:link w:val="Header"/>
+  <w:style w:type="character" w:customStyle="1" w:styleId="utrangChar">
+    <w:name w:val="Đầu trang Char"/>
+    <w:basedOn w:val="Phngmcinhcuaoanvn"/>
+    <w:link w:val="utrang"/>
     <w:uiPriority w:val="99"/>
     <w:rsid w:val="00804E40"/>
   </w:style>
-  <w:style w:type="paragraph" w:styleId="Footer">
+  <w:style w:type="paragraph" w:styleId="Chntrang">
     <w:name w:val="footer"/>
-    <w:basedOn w:val="Normal"/>
-    <w:link w:val="FooterChar"/>
+    <w:basedOn w:val="Binhthng"/>
+    <w:link w:val="ChntrangChar"/>
     <w:uiPriority w:val="99"/>
     <w:unhideWhenUsed/>
     <w:rsid w:val="00804E40"/>
@@ -2794,17 +2714,17 @@
       <w:spacing w:after="0" w:line="240" w:lineRule="auto"/>
     </w:pPr>
   </w:style>
-  <w:style w:type="character" w:customStyle="1" w:styleId="FooterChar">
-    <w:name w:val="Footer Char"/>
-    <w:basedOn w:val="DefaultParagraphFont"/>
-    <w:link w:val="Footer"/>
+  <w:style w:type="character" w:customStyle="1" w:styleId="ChntrangChar">
+    <w:name w:val="Chân trang Char"/>
+    <w:basedOn w:val="Phngmcinhcuaoanvn"/>
+    <w:link w:val="Chntrang"/>
     <w:uiPriority w:val="99"/>
     <w:rsid w:val="00804E40"/>
   </w:style>
-  <w:style w:type="paragraph" w:styleId="BalloonText">
+  <w:style w:type="paragraph" w:styleId="Bongchuthich">
     <w:name w:val="Balloon Text"/>
-    <w:basedOn w:val="Normal"/>
-    <w:link w:val="BalloonTextChar"/>
+    <w:basedOn w:val="Binhthng"/>
+    <w:link w:val="BongchuthichChar"/>
     <w:uiPriority w:val="99"/>
     <w:semiHidden/>
     <w:unhideWhenUsed/>
@@ -2818,9 +2738,9 @@
       <w:szCs w:val="16"/>
     </w:rPr>
   </w:style>
-  <w:style w:type="character" w:customStyle="1" w:styleId="BalloonTextChar">
-    <w:name w:val="Balloon Text Char"/>
-    <w:link w:val="BalloonText"/>
+  <w:style w:type="character" w:customStyle="1" w:styleId="BongchuthichChar">
+    <w:name w:val="Bóng chú thích Char"/>
+    <w:link w:val="Bongchuthich"/>
     <w:uiPriority w:val="99"/>
     <w:semiHidden/>
     <w:rsid w:val="00D10AE6"/>
@@ -2830,9 +2750,9 @@
       <w:szCs w:val="16"/>
     </w:rPr>
   </w:style>
-  <w:style w:type="table" w:styleId="TableGrid">
+  <w:style w:type="table" w:styleId="LiBang">
     <w:name w:val="Table Grid"/>
-    <w:basedOn w:val="TableNormal"/>
+    <w:basedOn w:val="BangThngthng"/>
     <w:uiPriority w:val="59"/>
     <w:rsid w:val="00137553"/>
     <w:tblPr>
@@ -2846,9 +2766,9 @@
       </w:tblBorders>
     </w:tblPr>
   </w:style>
-  <w:style w:type="character" w:styleId="Hyperlink">
+  <w:style w:type="character" w:styleId="Siuktni">
     <w:name w:val="Hyperlink"/>
-    <w:basedOn w:val="DefaultParagraphFont"/>
+    <w:basedOn w:val="Phngmcinhcuaoanvn"/>
     <w:uiPriority w:val="99"/>
     <w:unhideWhenUsed/>
     <w:rsid w:val="00601728"/>
@@ -3150,7 +3070,7 @@
 </file>
 
 <file path=customXml/itemProps1.xml><?xml version="1.0" encoding="utf-8"?>
-<ds:datastoreItem xmlns:ds="http://schemas.openxmlformats.org/officeDocument/2006/customXml" ds:itemID="{07C1FCD7-DB72-4674-9564-44B929FE359D}">
+<ds:datastoreItem xmlns:ds="http://schemas.openxmlformats.org/officeDocument/2006/customXml" ds:itemID="{D85EFC95-B1DA-4C36-A58B-29FD61CC9D76}">
   <ds:schemaRefs>
     <ds:schemaRef ds:uri="http://schemas.openxmlformats.org/officeDocument/2006/bibliography"/>
   </ds:schemaRefs>

</xml_diff>